<commit_message>
Update Entity Relation By gpt.docx
</commit_message>
<xml_diff>
--- a/Angular-With-Boot/Entity Relation By gpt.docx
+++ b/Angular-With-Boot/Entity Relation By gpt.docx
@@ -502,8 +502,6 @@
       </w:r>
       <w:r>
         <w:br/>
-      </w:r>
-      <w:r>
         <w:t>@Entity</w:t>
       </w:r>
     </w:p>
@@ -550,9 +548,32 @@
     <w:p>
       <w:pPr>
         <w:spacing w:after="0" w:line="276" w:lineRule="auto"/>
-      </w:pPr>
-      <w:r>
-        <w:t>public class Salary {</w:t>
+        <w:rPr>
+          <w:b/>
+          <w:bCs/>
+        </w:rPr>
+      </w:pPr>
+      <w:r>
+        <w:rPr>
+          <w:b/>
+          <w:bCs/>
+        </w:rPr>
+        <w:t xml:space="preserve">public class </w:t>
+      </w:r>
+      <w:r>
+        <w:rPr>
+          <w:b/>
+          <w:bCs/>
+          <w:lang w:val="en-US"/>
+        </w:rPr>
+        <w:t>Payroll</w:t>
+      </w:r>
+      <w:r>
+        <w:rPr>
+          <w:b/>
+          <w:bCs/>
+        </w:rPr>
+        <w:t xml:space="preserve"> {</w:t>
       </w:r>
     </w:p>
     <w:p>
@@ -604,6 +625,17 @@
       <w:pPr>
         <w:spacing w:after="0" w:line="276" w:lineRule="auto"/>
       </w:pPr>
+      <w:r>
+        <w:t xml:space="preserve">    private Date </w:t>
+      </w:r>
+      <w:proofErr w:type="spellStart"/>
+      <w:r>
+        <w:t>paymentDate</w:t>
+      </w:r>
+      <w:proofErr w:type="spellEnd"/>
+      <w:r>
+        <w:t>;</w:t>
+      </w:r>
     </w:p>
     <w:p>
       <w:pPr>
@@ -626,11 +658,279 @@
         <w:spacing w:after="0" w:line="276" w:lineRule="auto"/>
       </w:pPr>
       <w:r>
+        <w:t xml:space="preserve">    private double </w:t>
+      </w:r>
+      <w:proofErr w:type="spellStart"/>
+      <w:r>
+        <w:rPr>
+          <w:lang w:val="en-US"/>
+        </w:rPr>
+        <w:t>providentF</w:t>
+      </w:r>
+      <w:proofErr w:type="spellEnd"/>
+      <w:r>
+        <w:t>und;</w:t>
+      </w:r>
+    </w:p>
+    <w:p>
+      <w:pPr>
+        <w:spacing w:after="0" w:line="276" w:lineRule="auto"/>
+      </w:pPr>
+      <w:r>
+        <w:t xml:space="preserve">    private double insurance;</w:t>
+      </w:r>
+    </w:p>
+    <w:p>
+      <w:pPr>
+        <w:spacing w:after="0" w:line="276" w:lineRule="auto"/>
+      </w:pPr>
+      <w:r>
+        <w:t xml:space="preserve">    private double </w:t>
+      </w:r>
+      <w:proofErr w:type="spellStart"/>
+      <w:r>
+        <w:t>netSalary</w:t>
+      </w:r>
+      <w:proofErr w:type="spellEnd"/>
+      <w:r>
+        <w:t>;</w:t>
+      </w:r>
+    </w:p>
+    <w:p>
+      <w:pPr>
+        <w:spacing w:after="0" w:line="276" w:lineRule="auto"/>
+      </w:pPr>
+    </w:p>
+    <w:p>
+      <w:pPr>
+        <w:spacing w:after="0" w:line="276" w:lineRule="auto"/>
+      </w:pPr>
+      <w:r>
+        <w:t xml:space="preserve">    @</w:t>
+      </w:r>
+      <w:proofErr w:type="gramStart"/>
+      <w:r>
+        <w:t>ManyTo</w:t>
+      </w:r>
+      <w:r>
+        <w:rPr>
+          <w:lang w:val="en-US"/>
+        </w:rPr>
+        <w:t>Many</w:t>
+      </w:r>
+      <w:r>
+        <w:t>(</w:t>
+      </w:r>
+      <w:proofErr w:type="gramEnd"/>
+      <w:r>
+        <w:t xml:space="preserve">fetch = </w:t>
+      </w:r>
+      <w:proofErr w:type="spellStart"/>
+      <w:r>
+        <w:t>FetchType.EAGER</w:t>
+      </w:r>
+      <w:proofErr w:type="spellEnd"/>
+      <w:r>
+        <w:t>)</w:t>
+      </w:r>
+    </w:p>
+    <w:p>
+      <w:pPr>
+        <w:spacing w:after="0" w:line="276" w:lineRule="auto"/>
+      </w:pPr>
+      <w:r>
+        <w:t xml:space="preserve">    @</w:t>
+      </w:r>
+      <w:proofErr w:type="gramStart"/>
+      <w:r>
+        <w:t>JoinColumn(</w:t>
+      </w:r>
+      <w:proofErr w:type="gramEnd"/>
+      <w:r>
+        <w:t>name = "</w:t>
+      </w:r>
+      <w:proofErr w:type="spellStart"/>
+      <w:r>
+        <w:rPr>
+          <w:lang w:val="en-US"/>
+        </w:rPr>
+        <w:t>attendanceId</w:t>
+      </w:r>
+      <w:proofErr w:type="spellEnd"/>
+      <w:r>
+        <w:t>")</w:t>
+      </w:r>
+    </w:p>
+    <w:p>
+      <w:pPr>
+        <w:spacing w:after="0" w:line="276" w:lineRule="auto"/>
+        <w:rPr>
+          <w:lang w:val="en-US"/>
+        </w:rPr>
+      </w:pPr>
+      <w:r>
+        <w:rPr>
+          <w:lang w:val="en-US"/>
+        </w:rPr>
+        <w:t xml:space="preserve">    private Attendance overtime;</w:t>
+      </w:r>
+    </w:p>
+    <w:p>
+      <w:pPr>
+        <w:spacing w:after="0" w:line="276" w:lineRule="auto"/>
+      </w:pPr>
+    </w:p>
+    <w:p>
+      <w:pPr>
+        <w:spacing w:after="0" w:line="276" w:lineRule="auto"/>
+      </w:pPr>
+      <w:r>
+        <w:t xml:space="preserve">    @</w:t>
+      </w:r>
+      <w:proofErr w:type="gramStart"/>
+      <w:r>
+        <w:t>ManyToOne(</w:t>
+      </w:r>
+      <w:proofErr w:type="gramEnd"/>
+      <w:r>
+        <w:t xml:space="preserve">fetch = </w:t>
+      </w:r>
+      <w:proofErr w:type="spellStart"/>
+      <w:r>
+        <w:t>FetchType.EAGER</w:t>
+      </w:r>
+      <w:proofErr w:type="spellEnd"/>
+      <w:r>
+        <w:t>)</w:t>
+      </w:r>
+    </w:p>
+    <w:p>
+      <w:pPr>
+        <w:spacing w:after="0" w:line="276" w:lineRule="auto"/>
+      </w:pPr>
+      <w:r>
+        <w:t xml:space="preserve">    @</w:t>
+      </w:r>
+      <w:proofErr w:type="gramStart"/>
+      <w:r>
+        <w:t>JoinColumn(</w:t>
+      </w:r>
+      <w:proofErr w:type="gramEnd"/>
+      <w:r>
+        <w:t>name = "</w:t>
+      </w:r>
+      <w:proofErr w:type="spellStart"/>
+      <w:r>
+        <w:t>userId</w:t>
+      </w:r>
+      <w:proofErr w:type="spellEnd"/>
+      <w:r>
+        <w:t>")</w:t>
+      </w:r>
+    </w:p>
+    <w:p>
+      <w:pPr>
+        <w:spacing w:after="0" w:line="276" w:lineRule="auto"/>
+      </w:pPr>
+      <w:r>
         <w:t xml:space="preserve">    private </w:t>
       </w:r>
-      <w:proofErr w:type="spellStart"/>
-      <w:r>
-        <w:t>boolean</w:t>
+      <w:r>
+        <w:rPr>
+          <w:lang w:val="en-US"/>
+        </w:rPr>
+        <w:t>User</w:t>
+      </w:r>
+      <w:r>
+        <w:t xml:space="preserve"> b</w:t>
+      </w:r>
+      <w:proofErr w:type="spellStart"/>
+      <w:r>
+        <w:t>asicSalary</w:t>
+      </w:r>
+      <w:proofErr w:type="spellEnd"/>
+      <w:r>
+        <w:t>;</w:t>
+      </w:r>
+    </w:p>
+    <w:p>
+      <w:pPr>
+        <w:spacing w:after="0" w:line="276" w:lineRule="auto"/>
+      </w:pPr>
+    </w:p>
+    <w:p>
+      <w:pPr>
+        <w:spacing w:after="0" w:line="276" w:lineRule="auto"/>
+      </w:pPr>
+      <w:r>
+        <w:t xml:space="preserve">    @</w:t>
+      </w:r>
+      <w:proofErr w:type="gramStart"/>
+      <w:r>
+        <w:rPr>
+          <w:lang w:val="en-US"/>
+        </w:rPr>
+        <w:t>Many</w:t>
+      </w:r>
+      <w:r>
+        <w:t>To</w:t>
+      </w:r>
+      <w:r>
+        <w:rPr>
+          <w:lang w:val="en-US"/>
+        </w:rPr>
+        <w:t>Many</w:t>
+      </w:r>
+      <w:r>
+        <w:t>(</w:t>
+      </w:r>
+      <w:proofErr w:type="gramEnd"/>
+      <w:r>
+        <w:t xml:space="preserve">fetch = </w:t>
+      </w:r>
+      <w:proofErr w:type="spellStart"/>
+      <w:r>
+        <w:t>FetchType.EAGER</w:t>
+      </w:r>
+      <w:proofErr w:type="spellEnd"/>
+      <w:r>
+        <w:t>)</w:t>
+      </w:r>
+    </w:p>
+    <w:p>
+      <w:pPr>
+        <w:spacing w:after="0" w:line="276" w:lineRule="auto"/>
+      </w:pPr>
+      <w:r>
+        <w:t xml:space="preserve">    @</w:t>
+      </w:r>
+      <w:proofErr w:type="gramStart"/>
+      <w:r>
+        <w:t>JoinColumn(</w:t>
+      </w:r>
+      <w:proofErr w:type="gramEnd"/>
+      <w:r>
+        <w:t>name = "</w:t>
+      </w:r>
+      <w:proofErr w:type="spellStart"/>
+      <w:r>
+        <w:t>advanceId</w:t>
+      </w:r>
+      <w:proofErr w:type="spellEnd"/>
+      <w:r>
+        <w:t>")</w:t>
+      </w:r>
+    </w:p>
+    <w:p>
+      <w:pPr>
+        <w:spacing w:after="0" w:line="276" w:lineRule="auto"/>
+      </w:pPr>
+      <w:r>
+        <w:t xml:space="preserve">    private </w:t>
+      </w:r>
+      <w:proofErr w:type="spellStart"/>
+      <w:r>
+        <w:t>AdvanceSalary</w:t>
       </w:r>
       <w:proofErr w:type="spellEnd"/>
       <w:r>
@@ -638,7 +938,7 @@
       </w:r>
       <w:proofErr w:type="spellStart"/>
       <w:r>
-        <w:t>overTime</w:t>
+        <w:t>advanceSalary</w:t>
       </w:r>
       <w:proofErr w:type="spellEnd"/>
       <w:r>
@@ -649,20 +949,80 @@
       <w:pPr>
         <w:spacing w:after="0" w:line="276" w:lineRule="auto"/>
       </w:pPr>
-      <w:r>
-        <w:t xml:space="preserve">    private double fund;</w:t>
-      </w:r>
-    </w:p>
-    <w:p>
-      <w:pPr>
-        <w:spacing w:after="0" w:line="276" w:lineRule="auto"/>
-      </w:pPr>
-      <w:r>
-        <w:t xml:space="preserve">    private double </w:t>
-      </w:r>
-      <w:proofErr w:type="spellStart"/>
-      <w:r>
-        <w:t>netSalary</w:t>
+    </w:p>
+    <w:p>
+      <w:pPr>
+        <w:spacing w:after="0" w:line="276" w:lineRule="auto"/>
+      </w:pPr>
+      <w:r>
+        <w:t xml:space="preserve">    @</w:t>
+      </w:r>
+      <w:proofErr w:type="gramStart"/>
+      <w:r>
+        <w:rPr>
+          <w:lang w:val="en-US"/>
+        </w:rPr>
+        <w:t>Many</w:t>
+      </w:r>
+      <w:r>
+        <w:t>To</w:t>
+      </w:r>
+      <w:r>
+        <w:rPr>
+          <w:lang w:val="en-US"/>
+        </w:rPr>
+        <w:t>Many</w:t>
+      </w:r>
+      <w:r>
+        <w:t>(</w:t>
+      </w:r>
+      <w:proofErr w:type="gramEnd"/>
+      <w:r>
+        <w:t xml:space="preserve">fetch = </w:t>
+      </w:r>
+      <w:proofErr w:type="spellStart"/>
+      <w:r>
+        <w:t>FetchType.EAGER</w:t>
+      </w:r>
+      <w:proofErr w:type="spellEnd"/>
+      <w:r>
+        <w:t>)</w:t>
+      </w:r>
+    </w:p>
+    <w:p>
+      <w:pPr>
+        <w:spacing w:after="0" w:line="276" w:lineRule="auto"/>
+      </w:pPr>
+      <w:r>
+        <w:t xml:space="preserve">    @</w:t>
+      </w:r>
+      <w:proofErr w:type="gramStart"/>
+      <w:r>
+        <w:t>JoinColumn(</w:t>
+      </w:r>
+      <w:proofErr w:type="gramEnd"/>
+      <w:r>
+        <w:t>name = "</w:t>
+      </w:r>
+      <w:proofErr w:type="spellStart"/>
+      <w:r>
+        <w:t>bonusId</w:t>
+      </w:r>
+      <w:proofErr w:type="spellEnd"/>
+      <w:r>
+        <w:t>")</w:t>
+      </w:r>
+    </w:p>
+    <w:p>
+      <w:pPr>
+        <w:spacing w:after="0" w:line="276" w:lineRule="auto"/>
+      </w:pPr>
+      <w:r>
+        <w:t xml:space="preserve">    private Bonus </w:t>
+      </w:r>
+      <w:proofErr w:type="spellStart"/>
+      <w:r>
+        <w:t>bonus</w:t>
       </w:r>
       <w:proofErr w:type="spellEnd"/>
       <w:r>
@@ -673,12 +1033,289 @@
       <w:pPr>
         <w:spacing w:after="0" w:line="276" w:lineRule="auto"/>
       </w:pPr>
+    </w:p>
+    <w:p>
+      <w:pPr>
+        <w:spacing w:after="0" w:line="276" w:lineRule="auto"/>
+      </w:pPr>
+      <w:r>
+        <w:t xml:space="preserve">    @</w:t>
+      </w:r>
+      <w:proofErr w:type="gramStart"/>
+      <w:r>
+        <w:rPr>
+          <w:lang w:val="en-US"/>
+        </w:rPr>
+        <w:t>Many</w:t>
+      </w:r>
+      <w:r>
+        <w:t>To</w:t>
+      </w:r>
+      <w:r>
+        <w:rPr>
+          <w:lang w:val="en-US"/>
+        </w:rPr>
+        <w:t>Many</w:t>
+      </w:r>
+      <w:r>
+        <w:t>(</w:t>
+      </w:r>
+      <w:proofErr w:type="gramEnd"/>
+      <w:r>
+        <w:t xml:space="preserve">fetch = </w:t>
+      </w:r>
+      <w:proofErr w:type="spellStart"/>
+      <w:r>
+        <w:t>FetchType.EAGER</w:t>
+      </w:r>
+      <w:proofErr w:type="spellEnd"/>
+      <w:r>
+        <w:t>)</w:t>
+      </w:r>
+    </w:p>
+    <w:p>
+      <w:pPr>
+        <w:spacing w:after="0" w:line="276" w:lineRule="auto"/>
+      </w:pPr>
+      <w:r>
+        <w:t xml:space="preserve">    @</w:t>
+      </w:r>
+      <w:proofErr w:type="gramStart"/>
+      <w:r>
+        <w:t>JoinColumn(</w:t>
+      </w:r>
+      <w:proofErr w:type="gramEnd"/>
+      <w:r>
+        <w:t>name = "</w:t>
+      </w:r>
+      <w:r>
+        <w:rPr>
+          <w:lang w:val="en-US"/>
+        </w:rPr>
+        <w:t>leave</w:t>
+      </w:r>
+      <w:r>
+        <w:t>Id")</w:t>
+      </w:r>
+    </w:p>
+    <w:p>
+      <w:pPr>
+        <w:spacing w:after="0" w:line="276" w:lineRule="auto"/>
+      </w:pPr>
+      <w:r>
+        <w:t xml:space="preserve">    private </w:t>
+      </w:r>
+      <w:r>
+        <w:rPr>
+          <w:lang w:val="en-US"/>
+        </w:rPr>
+        <w:t>Leave</w:t>
+      </w:r>
+      <w:r>
+        <w:t xml:space="preserve"> </w:t>
+      </w:r>
+      <w:proofErr w:type="spellStart"/>
+      <w:r>
+        <w:rPr>
+          <w:lang w:val="en-US"/>
+        </w:rPr>
+        <w:t>leave</w:t>
+      </w:r>
+      <w:proofErr w:type="spellEnd"/>
+      <w:r>
+        <w:t>;</w:t>
+      </w:r>
+    </w:p>
+    <w:p>
+      <w:pPr>
+        <w:spacing w:after="0" w:line="276" w:lineRule="auto"/>
+      </w:pPr>
+    </w:p>
+    <w:p>
+      <w:pPr>
+        <w:spacing w:after="0" w:line="276" w:lineRule="auto"/>
+      </w:pPr>
+      <w:r>
+        <w:t>}</w:t>
+      </w:r>
+    </w:p>
+    <w:p>
+      <w:pPr>
+        <w:spacing w:after="0" w:line="276" w:lineRule="auto"/>
+      </w:pPr>
+    </w:p>
+    <w:p>
+      <w:pPr>
+        <w:spacing w:after="0" w:line="276" w:lineRule="auto"/>
+      </w:pPr>
+      <w:r>
+        <w:t>@Entity</w:t>
+      </w:r>
+    </w:p>
+    <w:p>
+      <w:pPr>
+        <w:spacing w:after="0" w:line="276" w:lineRule="auto"/>
+      </w:pPr>
+      <w:r>
+        <w:t>@</w:t>
+      </w:r>
+      <w:proofErr w:type="gramStart"/>
+      <w:r>
+        <w:t>Table(</w:t>
+      </w:r>
+      <w:proofErr w:type="gramEnd"/>
+      <w:r>
+        <w:t>name = "branches")</w:t>
+      </w:r>
+    </w:p>
+    <w:p>
+      <w:pPr>
+        <w:spacing w:after="0" w:line="276" w:lineRule="auto"/>
+      </w:pPr>
+      <w:r>
+        <w:t>@Data</w:t>
+      </w:r>
+    </w:p>
+    <w:p>
+      <w:pPr>
+        <w:spacing w:after="0" w:line="276" w:lineRule="auto"/>
+      </w:pPr>
+      <w:r>
+        <w:t>@AllArgsConstructor</w:t>
+      </w:r>
+    </w:p>
+    <w:p>
+      <w:pPr>
+        <w:spacing w:after="0" w:line="276" w:lineRule="auto"/>
+      </w:pPr>
+      <w:r>
+        <w:t>@NoArgsConstructor</w:t>
+      </w:r>
+    </w:p>
+    <w:p>
+      <w:pPr>
+        <w:spacing w:after="0" w:line="276" w:lineRule="auto"/>
+        <w:rPr>
+          <w:b/>
+          <w:bCs/>
+        </w:rPr>
+      </w:pPr>
+      <w:r>
+        <w:rPr>
+          <w:b/>
+          <w:bCs/>
+        </w:rPr>
+        <w:t>public class Branch {</w:t>
+      </w:r>
+    </w:p>
+    <w:p>
+      <w:pPr>
+        <w:spacing w:after="0" w:line="276" w:lineRule="auto"/>
+      </w:pPr>
+    </w:p>
+    <w:p>
+      <w:pPr>
+        <w:spacing w:after="0" w:line="276" w:lineRule="auto"/>
+      </w:pPr>
+      <w:r>
+        <w:t xml:space="preserve">    @Id</w:t>
+      </w:r>
+    </w:p>
+    <w:p>
+      <w:pPr>
+        <w:spacing w:after="0" w:line="276" w:lineRule="auto"/>
+      </w:pPr>
+      <w:r>
+        <w:t xml:space="preserve">    @</w:t>
+      </w:r>
+      <w:proofErr w:type="gramStart"/>
+      <w:r>
+        <w:t>GeneratedValue(</w:t>
+      </w:r>
+      <w:proofErr w:type="gramEnd"/>
+      <w:r>
+        <w:t xml:space="preserve">strategy = </w:t>
+      </w:r>
+      <w:proofErr w:type="spellStart"/>
+      <w:r>
+        <w:t>GenerationType.IDENTITY</w:t>
+      </w:r>
+      <w:proofErr w:type="spellEnd"/>
+      <w:r>
+        <w:t>)</w:t>
+      </w:r>
+    </w:p>
+    <w:p>
+      <w:pPr>
+        <w:spacing w:after="0" w:line="276" w:lineRule="auto"/>
+      </w:pPr>
+      <w:r>
+        <w:t xml:space="preserve">    private long id;</w:t>
+      </w:r>
+    </w:p>
+    <w:p>
+      <w:pPr>
+        <w:spacing w:after="0" w:line="276" w:lineRule="auto"/>
+      </w:pPr>
+    </w:p>
+    <w:p>
+      <w:pPr>
+        <w:spacing w:after="0" w:line="276" w:lineRule="auto"/>
+      </w:pPr>
+      <w:r>
+        <w:t xml:space="preserve">    private String name;</w:t>
+      </w:r>
+    </w:p>
+    <w:p>
+      <w:pPr>
+        <w:spacing w:after="0" w:line="276" w:lineRule="auto"/>
+      </w:pPr>
+      <w:r>
+        <w:t xml:space="preserve">    private String address;</w:t>
+      </w:r>
+    </w:p>
+    <w:p>
+      <w:pPr>
+        <w:spacing w:after="0" w:line="276" w:lineRule="auto"/>
+      </w:pPr>
+      <w:r>
+        <w:t xml:space="preserve">    private String city;</w:t>
+      </w:r>
+    </w:p>
+    <w:p>
+      <w:pPr>
+        <w:spacing w:after="0" w:line="276" w:lineRule="auto"/>
+      </w:pPr>
+      <w:r>
+        <w:t xml:space="preserve">    private String </w:t>
+      </w:r>
+      <w:proofErr w:type="spellStart"/>
+      <w:r>
+        <w:t>zipCode</w:t>
+      </w:r>
+      <w:proofErr w:type="spellEnd"/>
+      <w:r>
+        <w:t>;</w:t>
+      </w:r>
+    </w:p>
+    <w:p>
+      <w:pPr>
+        <w:spacing w:after="0" w:line="276" w:lineRule="auto"/>
+      </w:pPr>
+      <w:r>
+        <w:t xml:space="preserve">    private String country;</w:t>
+      </w:r>
+    </w:p>
+    <w:p>
+      <w:pPr>
+        <w:spacing w:after="0" w:line="276" w:lineRule="auto"/>
+      </w:pPr>
       <w:r>
         <w:t xml:space="preserve">    private Date </w:t>
       </w:r>
       <w:proofErr w:type="spellStart"/>
       <w:r>
-        <w:t>paymentDate</w:t>
+        <w:t>createdAt</w:t>
       </w:r>
       <w:proofErr w:type="spellEnd"/>
       <w:r>
@@ -690,7 +1327,32 @@
         <w:spacing w:after="0" w:line="276" w:lineRule="auto"/>
       </w:pPr>
       <w:r>
-        <w:t xml:space="preserve">    private double insurance;</w:t>
+        <w:lastRenderedPageBreak/>
+        <w:t xml:space="preserve">    private Date </w:t>
+      </w:r>
+      <w:proofErr w:type="spellStart"/>
+      <w:r>
+        <w:t>updatedAt</w:t>
+      </w:r>
+      <w:proofErr w:type="spellEnd"/>
+      <w:r>
+        <w:t>;</w:t>
+      </w:r>
+    </w:p>
+    <w:p>
+      <w:pPr>
+        <w:spacing w:after="0" w:line="276" w:lineRule="auto"/>
+      </w:pPr>
+      <w:r>
+        <w:t xml:space="preserve">    private String </w:t>
+      </w:r>
+      <w:proofErr w:type="spellStart"/>
+      <w:r>
+        <w:t>branchPhoto</w:t>
+      </w:r>
+      <w:proofErr w:type="spellEnd"/>
+      <w:r>
+        <w:t>;</w:t>
       </w:r>
     </w:p>
     <w:p>
@@ -739,7 +1401,7 @@
       </w:r>
       <w:proofErr w:type="spellStart"/>
       <w:r>
-        <w:t>userId</w:t>
+        <w:t>companyId</w:t>
       </w:r>
       <w:proofErr w:type="spellEnd"/>
       <w:r>
@@ -749,16 +1411,35 @@
     <w:p>
       <w:pPr>
         <w:spacing w:after="0" w:line="276" w:lineRule="auto"/>
-      </w:pPr>
-      <w:r>
-        <w:t xml:space="preserve">    private User </w:t>
-      </w:r>
-      <w:proofErr w:type="spellStart"/>
-      <w:r>
-        <w:t>user</w:t>
-      </w:r>
-      <w:proofErr w:type="spellEnd"/>
-      <w:r>
+        <w:rPr>
+          <w:b/>
+          <w:bCs/>
+        </w:rPr>
+      </w:pPr>
+      <w:r>
+        <w:t xml:space="preserve">    </w:t>
+      </w:r>
+      <w:r>
+        <w:rPr>
+          <w:b/>
+          <w:bCs/>
+        </w:rPr>
+        <w:t xml:space="preserve">private Company </w:t>
+      </w:r>
+      <w:proofErr w:type="spellStart"/>
+      <w:r>
+        <w:rPr>
+          <w:b/>
+          <w:bCs/>
+        </w:rPr>
+        <w:t>company</w:t>
+      </w:r>
+      <w:proofErr w:type="spellEnd"/>
+      <w:r>
+        <w:rPr>
+          <w:b/>
+          <w:bCs/>
+        </w:rPr>
         <w:t>;</w:t>
       </w:r>
     </w:p>
@@ -776,7 +1457,200 @@
       </w:r>
       <w:proofErr w:type="gramStart"/>
       <w:r>
-        <w:t>OneToOne(</w:t>
+        <w:t>OneToMany(</w:t>
+      </w:r>
+      <w:proofErr w:type="gramEnd"/>
+      <w:r>
+        <w:t xml:space="preserve">mappedBy = "branch", fetch = </w:t>
+      </w:r>
+      <w:proofErr w:type="spellStart"/>
+      <w:r>
+        <w:t>FetchType.LAZY</w:t>
+      </w:r>
+      <w:proofErr w:type="spellEnd"/>
+      <w:r>
+        <w:t>)</w:t>
+      </w:r>
+    </w:p>
+    <w:p>
+      <w:pPr>
+        <w:spacing w:after="0" w:line="276" w:lineRule="auto"/>
+      </w:pPr>
+      <w:r>
+        <w:t xml:space="preserve">    private List&lt;User&gt; users;</w:t>
+      </w:r>
+    </w:p>
+    <w:p>
+      <w:pPr>
+        <w:spacing w:after="0" w:line="276" w:lineRule="auto"/>
+      </w:pPr>
+    </w:p>
+    <w:p>
+      <w:pPr>
+        <w:spacing w:after="0" w:line="276" w:lineRule="auto"/>
+      </w:pPr>
+      <w:r>
+        <w:t>}</w:t>
+      </w:r>
+    </w:p>
+    <w:p>
+      <w:pPr>
+        <w:spacing w:after="0" w:line="276" w:lineRule="auto"/>
+      </w:pPr>
+    </w:p>
+    <w:p>
+      <w:pPr>
+        <w:spacing w:after="0" w:line="276" w:lineRule="auto"/>
+      </w:pPr>
+      <w:r>
+        <w:t>@Entity</w:t>
+      </w:r>
+    </w:p>
+    <w:p>
+      <w:pPr>
+        <w:spacing w:after="0" w:line="276" w:lineRule="auto"/>
+      </w:pPr>
+      <w:r>
+        <w:t>@</w:t>
+      </w:r>
+      <w:proofErr w:type="gramStart"/>
+      <w:r>
+        <w:t>Table(</w:t>
+      </w:r>
+      <w:proofErr w:type="gramEnd"/>
+      <w:r>
+        <w:t>name = "departments")</w:t>
+      </w:r>
+    </w:p>
+    <w:p>
+      <w:pPr>
+        <w:spacing w:after="0" w:line="276" w:lineRule="auto"/>
+      </w:pPr>
+      <w:r>
+        <w:t>@Data</w:t>
+      </w:r>
+    </w:p>
+    <w:p>
+      <w:pPr>
+        <w:spacing w:after="0" w:line="276" w:lineRule="auto"/>
+      </w:pPr>
+      <w:r>
+        <w:t>@AllArgsConstructor</w:t>
+      </w:r>
+    </w:p>
+    <w:p>
+      <w:pPr>
+        <w:spacing w:after="0" w:line="276" w:lineRule="auto"/>
+      </w:pPr>
+      <w:r>
+        <w:t>@NoArgsConstructor</w:t>
+      </w:r>
+    </w:p>
+    <w:p>
+      <w:pPr>
+        <w:spacing w:after="0" w:line="276" w:lineRule="auto"/>
+        <w:rPr>
+          <w:b/>
+          <w:bCs/>
+        </w:rPr>
+      </w:pPr>
+      <w:r>
+        <w:rPr>
+          <w:b/>
+          <w:bCs/>
+        </w:rPr>
+        <w:t>public class Department {</w:t>
+      </w:r>
+    </w:p>
+    <w:p>
+      <w:pPr>
+        <w:spacing w:after="0" w:line="276" w:lineRule="auto"/>
+      </w:pPr>
+    </w:p>
+    <w:p>
+      <w:pPr>
+        <w:spacing w:after="0" w:line="276" w:lineRule="auto"/>
+      </w:pPr>
+      <w:r>
+        <w:t xml:space="preserve">    @Id</w:t>
+      </w:r>
+    </w:p>
+    <w:p>
+      <w:pPr>
+        <w:spacing w:after="0" w:line="276" w:lineRule="auto"/>
+      </w:pPr>
+      <w:r>
+        <w:t xml:space="preserve">    @</w:t>
+      </w:r>
+      <w:proofErr w:type="gramStart"/>
+      <w:r>
+        <w:t>GeneratedValue(</w:t>
+      </w:r>
+      <w:proofErr w:type="gramEnd"/>
+      <w:r>
+        <w:t xml:space="preserve">strategy = </w:t>
+      </w:r>
+      <w:proofErr w:type="spellStart"/>
+      <w:r>
+        <w:t>GenerationType.IDENTITY</w:t>
+      </w:r>
+      <w:proofErr w:type="spellEnd"/>
+      <w:r>
+        <w:t>)</w:t>
+      </w:r>
+    </w:p>
+    <w:p>
+      <w:pPr>
+        <w:spacing w:after="0" w:line="276" w:lineRule="auto"/>
+      </w:pPr>
+      <w:r>
+        <w:t xml:space="preserve">    private long id;</w:t>
+      </w:r>
+    </w:p>
+    <w:p>
+      <w:pPr>
+        <w:spacing w:after="0" w:line="276" w:lineRule="auto"/>
+      </w:pPr>
+    </w:p>
+    <w:p>
+      <w:pPr>
+        <w:spacing w:after="0" w:line="276" w:lineRule="auto"/>
+      </w:pPr>
+      <w:r>
+        <w:t xml:space="preserve">    private String name;</w:t>
+      </w:r>
+    </w:p>
+    <w:p>
+      <w:pPr>
+        <w:spacing w:after="0" w:line="276" w:lineRule="auto"/>
+      </w:pPr>
+      <w:r>
+        <w:t xml:space="preserve">    private String </w:t>
+      </w:r>
+      <w:proofErr w:type="spellStart"/>
+      <w:r>
+        <w:t>numberOfEmployees</w:t>
+      </w:r>
+      <w:proofErr w:type="spellEnd"/>
+      <w:r>
+        <w:t>;</w:t>
+      </w:r>
+    </w:p>
+    <w:p>
+      <w:pPr>
+        <w:spacing w:after="0" w:line="276" w:lineRule="auto"/>
+      </w:pPr>
+    </w:p>
+    <w:p>
+      <w:pPr>
+        <w:spacing w:after="0" w:line="276" w:lineRule="auto"/>
+      </w:pPr>
+      <w:r>
+        <w:t xml:space="preserve">    @</w:t>
+      </w:r>
+      <w:proofErr w:type="gramStart"/>
+      <w:r>
+        <w:t>ManyToOne(</w:t>
       </w:r>
       <w:proofErr w:type="gramEnd"/>
       <w:r>
@@ -784,6 +1658,80 @@
       </w:r>
       <w:proofErr w:type="spellStart"/>
       <w:r>
+        <w:t>FetchType.</w:t>
+      </w:r>
+      <w:bookmarkStart w:id="0" w:name="_Hlk176990190"/>
+      <w:r>
+        <w:t>EAGER</w:t>
+      </w:r>
+      <w:bookmarkEnd w:id="0"/>
+      <w:proofErr w:type="spellEnd"/>
+      <w:r>
+        <w:t>)</w:t>
+      </w:r>
+    </w:p>
+    <w:p>
+      <w:pPr>
+        <w:spacing w:after="0" w:line="276" w:lineRule="auto"/>
+      </w:pPr>
+      <w:r>
+        <w:t xml:space="preserve">    @</w:t>
+      </w:r>
+      <w:proofErr w:type="gramStart"/>
+      <w:r>
+        <w:t>JoinColumn(</w:t>
+      </w:r>
+      <w:proofErr w:type="gramEnd"/>
+      <w:r>
+        <w:t>name = "</w:t>
+      </w:r>
+      <w:proofErr w:type="spellStart"/>
+      <w:r>
+        <w:t>branchId</w:t>
+      </w:r>
+      <w:proofErr w:type="spellEnd"/>
+      <w:r>
+        <w:t>")</w:t>
+      </w:r>
+    </w:p>
+    <w:p>
+      <w:pPr>
+        <w:spacing w:after="0" w:line="276" w:lineRule="auto"/>
+      </w:pPr>
+      <w:r>
+        <w:t xml:space="preserve">    private Branch </w:t>
+      </w:r>
+      <w:proofErr w:type="spellStart"/>
+      <w:r>
+        <w:t>branch</w:t>
+      </w:r>
+      <w:proofErr w:type="spellEnd"/>
+      <w:r>
+        <w:t>;</w:t>
+      </w:r>
+    </w:p>
+    <w:p>
+      <w:pPr>
+        <w:spacing w:after="0" w:line="276" w:lineRule="auto"/>
+      </w:pPr>
+    </w:p>
+    <w:p>
+      <w:pPr>
+        <w:spacing w:after="0" w:line="276" w:lineRule="auto"/>
+      </w:pPr>
+      <w:r>
+        <w:t xml:space="preserve">    @</w:t>
+      </w:r>
+      <w:proofErr w:type="gramStart"/>
+      <w:r>
+        <w:t>ManyToOne(</w:t>
+      </w:r>
+      <w:proofErr w:type="gramEnd"/>
+      <w:r>
+        <w:t xml:space="preserve">fetch = </w:t>
+      </w:r>
+      <w:proofErr w:type="spellStart"/>
+      <w:r>
         <w:t>FetchType.EAGER</w:t>
       </w:r>
       <w:proofErr w:type="spellEnd"/>
@@ -808,7 +1756,7 @@
       </w:r>
       <w:proofErr w:type="spellStart"/>
       <w:r>
-        <w:t>advancesalaryId</w:t>
+        <w:t>companyId</w:t>
       </w:r>
       <w:proofErr w:type="spellEnd"/>
       <w:r>
@@ -820,19 +1768,11 @@
         <w:spacing w:after="0" w:line="276" w:lineRule="auto"/>
       </w:pPr>
       <w:r>
-        <w:t xml:space="preserve">    private </w:t>
-      </w:r>
-      <w:proofErr w:type="spellStart"/>
-      <w:r>
-        <w:t>AdvanceSalary</w:t>
-      </w:r>
-      <w:proofErr w:type="spellEnd"/>
-      <w:r>
-        <w:t xml:space="preserve"> </w:t>
-      </w:r>
-      <w:proofErr w:type="spellStart"/>
-      <w:r>
-        <w:t>advanceSalary</w:t>
+        <w:t xml:space="preserve">    private Company </w:t>
+      </w:r>
+      <w:proofErr w:type="spellStart"/>
+      <w:r>
+        <w:t>company</w:t>
       </w:r>
       <w:proofErr w:type="spellEnd"/>
       <w:r>
@@ -849,59 +1789,29 @@
         <w:spacing w:after="0" w:line="276" w:lineRule="auto"/>
       </w:pPr>
       <w:r>
-        <w:t xml:space="preserve">    @</w:t>
-      </w:r>
-      <w:proofErr w:type="gramStart"/>
-      <w:r>
-        <w:t>OneToOne(</w:t>
-      </w:r>
-      <w:proofErr w:type="gramEnd"/>
-      <w:r>
-        <w:t xml:space="preserve">fetch = </w:t>
-      </w:r>
-      <w:proofErr w:type="spellStart"/>
-      <w:r>
-        <w:t>FetchType.EAGER</w:t>
-      </w:r>
-      <w:proofErr w:type="spellEnd"/>
-      <w:r>
-        <w:t>)</w:t>
-      </w:r>
-    </w:p>
-    <w:p>
-      <w:pPr>
-        <w:spacing w:after="0" w:line="276" w:lineRule="auto"/>
-      </w:pPr>
-      <w:r>
-        <w:t xml:space="preserve">    @</w:t>
-      </w:r>
-      <w:proofErr w:type="gramStart"/>
-      <w:r>
-        <w:t>JoinColumn(</w:t>
-      </w:r>
-      <w:proofErr w:type="gramEnd"/>
-      <w:r>
-        <w:t>name = "</w:t>
-      </w:r>
-      <w:proofErr w:type="spellStart"/>
-      <w:r>
-        <w:t>bonusId</w:t>
-      </w:r>
-      <w:proofErr w:type="spellEnd"/>
-      <w:r>
-        <w:t>")</w:t>
-      </w:r>
-    </w:p>
-    <w:p>
-      <w:pPr>
-        <w:spacing w:after="0" w:line="276" w:lineRule="auto"/>
-      </w:pPr>
-      <w:r>
-        <w:t xml:space="preserve">    private Bonus </w:t>
-      </w:r>
-      <w:proofErr w:type="spellStart"/>
-      <w:r>
-        <w:t>bonus</w:t>
+        <w:t>}</w:t>
+      </w:r>
+    </w:p>
+    <w:p>
+      <w:pPr>
+        <w:spacing w:after="0" w:line="276" w:lineRule="auto"/>
+      </w:pPr>
+    </w:p>
+    <w:p>
+      <w:pPr>
+        <w:spacing w:after="0" w:line="276" w:lineRule="auto"/>
+      </w:pPr>
+      <w:r>
+        <w:t xml:space="preserve">package </w:t>
+      </w:r>
+      <w:proofErr w:type="spellStart"/>
+      <w:proofErr w:type="gramStart"/>
+      <w:r>
+        <w:t>com.mrahmed</w:t>
+      </w:r>
+      <w:proofErr w:type="gramEnd"/>
+      <w:r>
+        <w:t>.HRandPayrollManagementSystem.entity</w:t>
       </w:r>
       <w:proofErr w:type="spellEnd"/>
       <w:r>
@@ -918,7 +1828,64 @@
         <w:spacing w:after="0" w:line="276" w:lineRule="auto"/>
       </w:pPr>
       <w:r>
-        <w:t>}</w:t>
+        <w:t xml:space="preserve">import </w:t>
+      </w:r>
+      <w:proofErr w:type="spellStart"/>
+      <w:proofErr w:type="gramStart"/>
+      <w:r>
+        <w:t>jakarta.persistence</w:t>
+      </w:r>
+      <w:proofErr w:type="spellEnd"/>
+      <w:proofErr w:type="gramEnd"/>
+      <w:r>
+        <w:t>.*;</w:t>
+      </w:r>
+    </w:p>
+    <w:p>
+      <w:pPr>
+        <w:spacing w:after="0" w:line="276" w:lineRule="auto"/>
+      </w:pPr>
+      <w:r>
+        <w:t xml:space="preserve">import </w:t>
+      </w:r>
+      <w:proofErr w:type="spellStart"/>
+      <w:proofErr w:type="gramStart"/>
+      <w:r>
+        <w:t>lombok</w:t>
+      </w:r>
+      <w:proofErr w:type="spellEnd"/>
+      <w:r>
+        <w:t>.*</w:t>
+      </w:r>
+      <w:proofErr w:type="gramEnd"/>
+      <w:r>
+        <w:t>;</w:t>
+      </w:r>
+    </w:p>
+    <w:p>
+      <w:pPr>
+        <w:spacing w:after="0" w:line="276" w:lineRule="auto"/>
+      </w:pPr>
+    </w:p>
+    <w:p>
+      <w:pPr>
+        <w:spacing w:after="0" w:line="276" w:lineRule="auto"/>
+      </w:pPr>
+      <w:r>
+        <w:t xml:space="preserve">import </w:t>
+      </w:r>
+      <w:proofErr w:type="spellStart"/>
+      <w:proofErr w:type="gramStart"/>
+      <w:r>
+        <w:t>java.util</w:t>
+      </w:r>
+      <w:proofErr w:type="gramEnd"/>
+      <w:r>
+        <w:t>.List</w:t>
+      </w:r>
+      <w:proofErr w:type="spellEnd"/>
+      <w:r>
+        <w:t>;</w:t>
       </w:r>
     </w:p>
     <w:p>
@@ -939,22 +1906,6 @@
         <w:spacing w:after="0" w:line="276" w:lineRule="auto"/>
       </w:pPr>
       <w:r>
-        <w:t>@</w:t>
-      </w:r>
-      <w:proofErr w:type="gramStart"/>
-      <w:r>
-        <w:t>Table(</w:t>
-      </w:r>
-      <w:proofErr w:type="gramEnd"/>
-      <w:r>
-        <w:t>name = "branches")</w:t>
-      </w:r>
-    </w:p>
-    <w:p>
-      <w:pPr>
-        <w:spacing w:after="0" w:line="276" w:lineRule="auto"/>
-      </w:pPr>
-      <w:r>
         <w:t>@Data</w:t>
       </w:r>
     </w:p>
@@ -977,705 +1928,16 @@
     <w:p>
       <w:pPr>
         <w:spacing w:after="0" w:line="276" w:lineRule="auto"/>
-      </w:pPr>
-      <w:r>
-        <w:t>public class Branch {</w:t>
-      </w:r>
-    </w:p>
-    <w:p>
-      <w:pPr>
-        <w:spacing w:after="0" w:line="276" w:lineRule="auto"/>
-      </w:pPr>
-    </w:p>
-    <w:p>
-      <w:pPr>
-        <w:spacing w:after="0" w:line="276" w:lineRule="auto"/>
-      </w:pPr>
-      <w:r>
-        <w:t xml:space="preserve">    @Id</w:t>
-      </w:r>
-    </w:p>
-    <w:p>
-      <w:pPr>
-        <w:spacing w:after="0" w:line="276" w:lineRule="auto"/>
-      </w:pPr>
-      <w:r>
-        <w:t xml:space="preserve">    @</w:t>
-      </w:r>
-      <w:proofErr w:type="gramStart"/>
-      <w:r>
-        <w:t>GeneratedValue(</w:t>
-      </w:r>
-      <w:proofErr w:type="gramEnd"/>
-      <w:r>
-        <w:t xml:space="preserve">strategy = </w:t>
-      </w:r>
-      <w:proofErr w:type="spellStart"/>
-      <w:r>
-        <w:t>GenerationType.IDENTITY</w:t>
-      </w:r>
-      <w:proofErr w:type="spellEnd"/>
-      <w:r>
-        <w:t>)</w:t>
-      </w:r>
-    </w:p>
-    <w:p>
-      <w:pPr>
-        <w:spacing w:after="0" w:line="276" w:lineRule="auto"/>
-      </w:pPr>
-      <w:r>
-        <w:t xml:space="preserve">    private long id;</w:t>
-      </w:r>
-    </w:p>
-    <w:p>
-      <w:pPr>
-        <w:spacing w:after="0" w:line="276" w:lineRule="auto"/>
-      </w:pPr>
-    </w:p>
-    <w:p>
-      <w:pPr>
-        <w:spacing w:after="0" w:line="276" w:lineRule="auto"/>
-      </w:pPr>
-      <w:r>
-        <w:t xml:space="preserve">    private String name;</w:t>
-      </w:r>
-    </w:p>
-    <w:p>
-      <w:pPr>
-        <w:spacing w:after="0" w:line="276" w:lineRule="auto"/>
-      </w:pPr>
-      <w:r>
-        <w:t xml:space="preserve">    private String address;</w:t>
-      </w:r>
-    </w:p>
-    <w:p>
-      <w:pPr>
-        <w:spacing w:after="0" w:line="276" w:lineRule="auto"/>
-      </w:pPr>
-      <w:r>
-        <w:t xml:space="preserve">    private String city;</w:t>
-      </w:r>
-    </w:p>
-    <w:p>
-      <w:pPr>
-        <w:spacing w:after="0" w:line="276" w:lineRule="auto"/>
-      </w:pPr>
-      <w:r>
-        <w:t xml:space="preserve">    private String </w:t>
-      </w:r>
-      <w:proofErr w:type="spellStart"/>
-      <w:r>
-        <w:t>zipCode</w:t>
-      </w:r>
-      <w:proofErr w:type="spellEnd"/>
-      <w:r>
-        <w:t>;</w:t>
-      </w:r>
-    </w:p>
-    <w:p>
-      <w:pPr>
-        <w:spacing w:after="0" w:line="276" w:lineRule="auto"/>
-      </w:pPr>
-      <w:r>
-        <w:t xml:space="preserve">    private String country;</w:t>
-      </w:r>
-    </w:p>
-    <w:p>
-      <w:pPr>
-        <w:spacing w:after="0" w:line="276" w:lineRule="auto"/>
-      </w:pPr>
-      <w:r>
-        <w:t xml:space="preserve">    private Date </w:t>
-      </w:r>
-      <w:proofErr w:type="spellStart"/>
-      <w:r>
-        <w:t>createdAt</w:t>
-      </w:r>
-      <w:proofErr w:type="spellEnd"/>
-      <w:r>
-        <w:t>;</w:t>
-      </w:r>
-    </w:p>
-    <w:p>
-      <w:pPr>
-        <w:spacing w:after="0" w:line="276" w:lineRule="auto"/>
-      </w:pPr>
-      <w:r>
-        <w:t xml:space="preserve">    private Date </w:t>
-      </w:r>
-      <w:proofErr w:type="spellStart"/>
-      <w:r>
-        <w:t>updatedAt</w:t>
-      </w:r>
-      <w:proofErr w:type="spellEnd"/>
-      <w:r>
-        <w:t>;</w:t>
-      </w:r>
-    </w:p>
-    <w:p>
-      <w:pPr>
-        <w:spacing w:after="0" w:line="276" w:lineRule="auto"/>
-      </w:pPr>
-      <w:r>
-        <w:t xml:space="preserve">    private String </w:t>
-      </w:r>
-      <w:proofErr w:type="spellStart"/>
-      <w:r>
-        <w:t>branchPhoto</w:t>
-      </w:r>
-      <w:proofErr w:type="spellEnd"/>
-      <w:r>
-        <w:t>;</w:t>
-      </w:r>
-    </w:p>
-    <w:p>
-      <w:pPr>
-        <w:spacing w:after="0" w:line="276" w:lineRule="auto"/>
-      </w:pPr>
-    </w:p>
-    <w:p>
-      <w:pPr>
-        <w:spacing w:after="0" w:line="276" w:lineRule="auto"/>
-      </w:pPr>
-      <w:r>
-        <w:t xml:space="preserve">    @</w:t>
-      </w:r>
-      <w:proofErr w:type="gramStart"/>
-      <w:r>
-        <w:t>ManyToOne(</w:t>
-      </w:r>
-      <w:proofErr w:type="gramEnd"/>
-      <w:r>
-        <w:t xml:space="preserve">fetch = </w:t>
-      </w:r>
-      <w:proofErr w:type="spellStart"/>
-      <w:r>
-        <w:t>FetchType.EAGER</w:t>
-      </w:r>
-      <w:proofErr w:type="spellEnd"/>
-      <w:r>
-        <w:t>)</w:t>
-      </w:r>
-    </w:p>
-    <w:p>
-      <w:pPr>
-        <w:spacing w:after="0" w:line="276" w:lineRule="auto"/>
-      </w:pPr>
-      <w:r>
-        <w:t xml:space="preserve">    @</w:t>
-      </w:r>
-      <w:proofErr w:type="gramStart"/>
-      <w:r>
-        <w:t>JoinColumn(</w:t>
-      </w:r>
-      <w:proofErr w:type="gramEnd"/>
-      <w:r>
-        <w:t>name = "</w:t>
-      </w:r>
-      <w:proofErr w:type="spellStart"/>
-      <w:r>
-        <w:t>companyId</w:t>
-      </w:r>
-      <w:proofErr w:type="spellEnd"/>
-      <w:r>
-        <w:t>")</w:t>
-      </w:r>
-    </w:p>
-    <w:p>
-      <w:pPr>
-        <w:spacing w:after="0" w:line="276" w:lineRule="auto"/>
-      </w:pPr>
-      <w:r>
-        <w:t xml:space="preserve">    private Company </w:t>
-      </w:r>
-      <w:proofErr w:type="spellStart"/>
-      <w:r>
-        <w:t>company</w:t>
-      </w:r>
-      <w:proofErr w:type="spellEnd"/>
-      <w:r>
-        <w:t>;</w:t>
-      </w:r>
-    </w:p>
-    <w:p>
-      <w:pPr>
-        <w:spacing w:after="0" w:line="276" w:lineRule="auto"/>
-      </w:pPr>
-    </w:p>
-    <w:p>
-      <w:pPr>
-        <w:spacing w:after="0" w:line="276" w:lineRule="auto"/>
-      </w:pPr>
-      <w:r>
-        <w:t xml:space="preserve">    @</w:t>
-      </w:r>
-      <w:proofErr w:type="gramStart"/>
-      <w:r>
-        <w:t>OneToMany(</w:t>
-      </w:r>
-      <w:proofErr w:type="gramEnd"/>
-      <w:r>
-        <w:t xml:space="preserve">mappedBy = "branch", fetch = </w:t>
-      </w:r>
-      <w:proofErr w:type="spellStart"/>
-      <w:r>
-        <w:t>FetchType.LAZY</w:t>
-      </w:r>
-      <w:proofErr w:type="spellEnd"/>
-      <w:r>
-        <w:t>)</w:t>
-      </w:r>
-    </w:p>
-    <w:p>
-      <w:pPr>
-        <w:spacing w:after="0" w:line="276" w:lineRule="auto"/>
-      </w:pPr>
-      <w:r>
-        <w:t xml:space="preserve">    private List&lt;User&gt; users;</w:t>
-      </w:r>
-    </w:p>
-    <w:p>
-      <w:pPr>
-        <w:spacing w:after="0" w:line="276" w:lineRule="auto"/>
-      </w:pPr>
-    </w:p>
-    <w:p>
-      <w:pPr>
-        <w:spacing w:after="0" w:line="276" w:lineRule="auto"/>
-      </w:pPr>
-      <w:r>
-        <w:t>}</w:t>
-      </w:r>
-    </w:p>
-    <w:p>
-      <w:pPr>
-        <w:spacing w:after="0" w:line="276" w:lineRule="auto"/>
-      </w:pPr>
-    </w:p>
-    <w:p>
-      <w:pPr>
-        <w:spacing w:after="0" w:line="276" w:lineRule="auto"/>
-      </w:pPr>
-      <w:r>
-        <w:t>@Entity</w:t>
-      </w:r>
-    </w:p>
-    <w:p>
-      <w:pPr>
-        <w:spacing w:after="0" w:line="276" w:lineRule="auto"/>
-      </w:pPr>
-      <w:r>
-        <w:t>@</w:t>
-      </w:r>
-      <w:proofErr w:type="gramStart"/>
-      <w:r>
-        <w:t>Table(</w:t>
-      </w:r>
-      <w:proofErr w:type="gramEnd"/>
-      <w:r>
-        <w:t>name = "departments")</w:t>
-      </w:r>
-    </w:p>
-    <w:p>
-      <w:pPr>
-        <w:spacing w:after="0" w:line="276" w:lineRule="auto"/>
-      </w:pPr>
-      <w:r>
-        <w:t>@Data</w:t>
-      </w:r>
-    </w:p>
-    <w:p>
-      <w:pPr>
-        <w:spacing w:after="0" w:line="276" w:lineRule="auto"/>
-      </w:pPr>
-      <w:r>
-        <w:t>@AllArgsConstructor</w:t>
-      </w:r>
-    </w:p>
-    <w:p>
-      <w:pPr>
-        <w:spacing w:after="0" w:line="276" w:lineRule="auto"/>
-      </w:pPr>
-      <w:r>
-        <w:t>@NoArgsConstructor</w:t>
-      </w:r>
-    </w:p>
-    <w:p>
-      <w:pPr>
-        <w:spacing w:after="0" w:line="276" w:lineRule="auto"/>
-      </w:pPr>
-      <w:r>
-        <w:t>public class Department {</w:t>
-      </w:r>
-    </w:p>
-    <w:p>
-      <w:pPr>
-        <w:spacing w:after="0" w:line="276" w:lineRule="auto"/>
-      </w:pPr>
-    </w:p>
-    <w:p>
-      <w:pPr>
-        <w:spacing w:after="0" w:line="276" w:lineRule="auto"/>
-      </w:pPr>
-      <w:r>
-        <w:t xml:space="preserve">    @Id</w:t>
-      </w:r>
-    </w:p>
-    <w:p>
-      <w:pPr>
-        <w:spacing w:after="0" w:line="276" w:lineRule="auto"/>
-      </w:pPr>
-      <w:r>
-        <w:t xml:space="preserve">    @</w:t>
-      </w:r>
-      <w:proofErr w:type="gramStart"/>
-      <w:r>
-        <w:t>GeneratedValue(</w:t>
-      </w:r>
-      <w:proofErr w:type="gramEnd"/>
-      <w:r>
-        <w:t xml:space="preserve">strategy = </w:t>
-      </w:r>
-      <w:proofErr w:type="spellStart"/>
-      <w:r>
-        <w:t>GenerationType.IDENTITY</w:t>
-      </w:r>
-      <w:proofErr w:type="spellEnd"/>
-      <w:r>
-        <w:t>)</w:t>
-      </w:r>
-    </w:p>
-    <w:p>
-      <w:pPr>
-        <w:spacing w:after="0" w:line="276" w:lineRule="auto"/>
-      </w:pPr>
-      <w:r>
-        <w:t xml:space="preserve">    private long id;</w:t>
-      </w:r>
-    </w:p>
-    <w:p>
-      <w:pPr>
-        <w:spacing w:after="0" w:line="276" w:lineRule="auto"/>
-      </w:pPr>
-    </w:p>
-    <w:p>
-      <w:pPr>
-        <w:spacing w:after="0" w:line="276" w:lineRule="auto"/>
-      </w:pPr>
-      <w:r>
-        <w:t xml:space="preserve">    private String name;</w:t>
-      </w:r>
-    </w:p>
-    <w:p>
-      <w:pPr>
-        <w:spacing w:after="0" w:line="276" w:lineRule="auto"/>
-      </w:pPr>
-      <w:r>
-        <w:t xml:space="preserve">    private String </w:t>
-      </w:r>
-      <w:proofErr w:type="spellStart"/>
-      <w:r>
-        <w:t>numberOfEmployees</w:t>
-      </w:r>
-      <w:proofErr w:type="spellEnd"/>
-      <w:r>
-        <w:t>;</w:t>
-      </w:r>
-    </w:p>
-    <w:p>
-      <w:pPr>
-        <w:spacing w:after="0" w:line="276" w:lineRule="auto"/>
-      </w:pPr>
-    </w:p>
-    <w:p>
-      <w:pPr>
-        <w:spacing w:after="0" w:line="276" w:lineRule="auto"/>
-      </w:pPr>
-      <w:r>
-        <w:t xml:space="preserve">    @</w:t>
-      </w:r>
-      <w:proofErr w:type="gramStart"/>
-      <w:r>
-        <w:t>ManyToOne(</w:t>
-      </w:r>
-      <w:proofErr w:type="gramEnd"/>
-      <w:r>
-        <w:t xml:space="preserve">fetch = </w:t>
-      </w:r>
-      <w:proofErr w:type="spellStart"/>
-      <w:r>
-        <w:t>FetchType.</w:t>
-      </w:r>
-      <w:bookmarkStart w:id="0" w:name="_Hlk176990190"/>
-      <w:r>
-        <w:t>EAGER</w:t>
-      </w:r>
-      <w:bookmarkEnd w:id="0"/>
-      <w:proofErr w:type="spellEnd"/>
-      <w:r>
-        <w:t>)</w:t>
-      </w:r>
-    </w:p>
-    <w:p>
-      <w:pPr>
-        <w:spacing w:after="0" w:line="276" w:lineRule="auto"/>
-      </w:pPr>
-      <w:r>
-        <w:t xml:space="preserve">    @</w:t>
-      </w:r>
-      <w:proofErr w:type="gramStart"/>
-      <w:r>
-        <w:t>JoinColumn(</w:t>
-      </w:r>
-      <w:proofErr w:type="gramEnd"/>
-      <w:r>
-        <w:t>name = "</w:t>
-      </w:r>
-      <w:proofErr w:type="spellStart"/>
-      <w:r>
-        <w:t>branchId</w:t>
-      </w:r>
-      <w:proofErr w:type="spellEnd"/>
-      <w:r>
-        <w:t>")</w:t>
-      </w:r>
-    </w:p>
-    <w:p>
-      <w:pPr>
-        <w:spacing w:after="0" w:line="276" w:lineRule="auto"/>
-      </w:pPr>
-      <w:r>
-        <w:t xml:space="preserve">    private Branch </w:t>
-      </w:r>
-      <w:proofErr w:type="spellStart"/>
-      <w:r>
-        <w:t>branch</w:t>
-      </w:r>
-      <w:proofErr w:type="spellEnd"/>
-      <w:r>
-        <w:t>;</w:t>
-      </w:r>
-    </w:p>
-    <w:p>
-      <w:pPr>
-        <w:spacing w:after="0" w:line="276" w:lineRule="auto"/>
-      </w:pPr>
-    </w:p>
-    <w:p>
-      <w:pPr>
-        <w:spacing w:after="0" w:line="276" w:lineRule="auto"/>
-      </w:pPr>
-      <w:r>
-        <w:t xml:space="preserve">    @</w:t>
-      </w:r>
-      <w:proofErr w:type="gramStart"/>
-      <w:r>
-        <w:t>ManyToOne(</w:t>
-      </w:r>
-      <w:proofErr w:type="gramEnd"/>
-      <w:r>
-        <w:t xml:space="preserve">fetch = </w:t>
-      </w:r>
-      <w:proofErr w:type="spellStart"/>
-      <w:r>
-        <w:t>FetchType.EAGER</w:t>
-      </w:r>
-      <w:proofErr w:type="spellEnd"/>
-      <w:r>
-        <w:t>)</w:t>
-      </w:r>
-    </w:p>
-    <w:p>
-      <w:pPr>
-        <w:spacing w:after="0" w:line="276" w:lineRule="auto"/>
-      </w:pPr>
-      <w:r>
-        <w:t xml:space="preserve">    @</w:t>
-      </w:r>
-      <w:proofErr w:type="gramStart"/>
-      <w:r>
-        <w:t>JoinColumn(</w:t>
-      </w:r>
-      <w:proofErr w:type="gramEnd"/>
-      <w:r>
-        <w:t>name = "</w:t>
-      </w:r>
-      <w:proofErr w:type="spellStart"/>
-      <w:r>
-        <w:t>companyId</w:t>
-      </w:r>
-      <w:proofErr w:type="spellEnd"/>
-      <w:r>
-        <w:t>")</w:t>
-      </w:r>
-    </w:p>
-    <w:p>
-      <w:pPr>
-        <w:spacing w:after="0" w:line="276" w:lineRule="auto"/>
-      </w:pPr>
-      <w:r>
-        <w:t xml:space="preserve">    private Company </w:t>
-      </w:r>
-      <w:proofErr w:type="spellStart"/>
-      <w:r>
-        <w:t>company</w:t>
-      </w:r>
-      <w:proofErr w:type="spellEnd"/>
-      <w:r>
-        <w:t>;</w:t>
-      </w:r>
-    </w:p>
-    <w:p>
-      <w:pPr>
-        <w:spacing w:after="0" w:line="276" w:lineRule="auto"/>
-      </w:pPr>
-    </w:p>
-    <w:p>
-      <w:pPr>
-        <w:spacing w:after="0" w:line="276" w:lineRule="auto"/>
-      </w:pPr>
-      <w:r>
-        <w:t>}</w:t>
-      </w:r>
-    </w:p>
-    <w:p>
-      <w:pPr>
-        <w:spacing w:after="0" w:line="276" w:lineRule="auto"/>
-      </w:pPr>
-    </w:p>
-    <w:p>
-      <w:pPr>
-        <w:spacing w:after="0" w:line="276" w:lineRule="auto"/>
-      </w:pPr>
-      <w:r>
-        <w:t xml:space="preserve">package </w:t>
-      </w:r>
-      <w:proofErr w:type="spellStart"/>
-      <w:proofErr w:type="gramStart"/>
-      <w:r>
-        <w:t>com.mrahmed</w:t>
-      </w:r>
-      <w:proofErr w:type="gramEnd"/>
-      <w:r>
-        <w:t>.HRandPayrollManagementSystem.entity</w:t>
-      </w:r>
-      <w:proofErr w:type="spellEnd"/>
-      <w:r>
-        <w:t>;</w:t>
-      </w:r>
-    </w:p>
-    <w:p>
-      <w:pPr>
-        <w:spacing w:after="0" w:line="276" w:lineRule="auto"/>
-      </w:pPr>
-    </w:p>
-    <w:p>
-      <w:pPr>
-        <w:spacing w:after="0" w:line="276" w:lineRule="auto"/>
-      </w:pPr>
-      <w:r>
-        <w:t xml:space="preserve">import </w:t>
-      </w:r>
-      <w:proofErr w:type="spellStart"/>
-      <w:proofErr w:type="gramStart"/>
-      <w:r>
-        <w:t>jakarta.persistence</w:t>
-      </w:r>
-      <w:proofErr w:type="spellEnd"/>
-      <w:proofErr w:type="gramEnd"/>
-      <w:r>
-        <w:t>.*;</w:t>
-      </w:r>
-    </w:p>
-    <w:p>
-      <w:pPr>
-        <w:spacing w:after="0" w:line="276" w:lineRule="auto"/>
-      </w:pPr>
-      <w:r>
-        <w:t xml:space="preserve">import </w:t>
-      </w:r>
-      <w:proofErr w:type="spellStart"/>
-      <w:proofErr w:type="gramStart"/>
-      <w:r>
-        <w:t>lombok</w:t>
-      </w:r>
-      <w:proofErr w:type="spellEnd"/>
-      <w:r>
-        <w:t>.*</w:t>
-      </w:r>
-      <w:proofErr w:type="gramEnd"/>
-      <w:r>
-        <w:t>;</w:t>
-      </w:r>
-    </w:p>
-    <w:p>
-      <w:pPr>
-        <w:spacing w:after="0" w:line="276" w:lineRule="auto"/>
-      </w:pPr>
-    </w:p>
-    <w:p>
-      <w:pPr>
-        <w:spacing w:after="0" w:line="276" w:lineRule="auto"/>
-      </w:pPr>
-      <w:r>
-        <w:t xml:space="preserve">import </w:t>
-      </w:r>
-      <w:proofErr w:type="spellStart"/>
-      <w:proofErr w:type="gramStart"/>
-      <w:r>
-        <w:t>java.util</w:t>
-      </w:r>
-      <w:proofErr w:type="gramEnd"/>
-      <w:r>
-        <w:t>.List</w:t>
-      </w:r>
-      <w:proofErr w:type="spellEnd"/>
-      <w:r>
-        <w:t>;</w:t>
-      </w:r>
-    </w:p>
-    <w:p>
-      <w:pPr>
-        <w:spacing w:after="0" w:line="276" w:lineRule="auto"/>
-      </w:pPr>
-    </w:p>
-    <w:p>
-      <w:pPr>
-        <w:spacing w:after="0" w:line="276" w:lineRule="auto"/>
-      </w:pPr>
-      <w:r>
-        <w:t>@Entity</w:t>
-      </w:r>
-    </w:p>
-    <w:p>
-      <w:pPr>
-        <w:spacing w:after="0" w:line="276" w:lineRule="auto"/>
-      </w:pPr>
-      <w:r>
-        <w:t>@Data</w:t>
-      </w:r>
-    </w:p>
-    <w:p>
-      <w:pPr>
-        <w:spacing w:after="0" w:line="276" w:lineRule="auto"/>
-      </w:pPr>
-      <w:r>
-        <w:t>@AllArgsConstructor</w:t>
-      </w:r>
-    </w:p>
-    <w:p>
-      <w:pPr>
-        <w:spacing w:after="0" w:line="276" w:lineRule="auto"/>
-      </w:pPr>
-      <w:r>
-        <w:t>@NoArgsConstructor</w:t>
-      </w:r>
-    </w:p>
-    <w:p>
-      <w:pPr>
-        <w:spacing w:after="0" w:line="276" w:lineRule="auto"/>
-      </w:pPr>
-      <w:r>
+        <w:rPr>
+          <w:b/>
+          <w:bCs/>
+        </w:rPr>
+      </w:pPr>
+      <w:r>
+        <w:rPr>
+          <w:b/>
+          <w:bCs/>
+        </w:rPr>
         <w:t>public class Company {</w:t>
       </w:r>
     </w:p>
@@ -2329,6 +2591,7 @@
   <w:style w:type="character" w:default="1" w:styleId="DefaultParagraphFont">
     <w:name w:val="Default Paragraph Font"/>
     <w:uiPriority w:val="1"/>
+    <w:semiHidden/>
     <w:unhideWhenUsed/>
   </w:style>
   <w:style w:type="table" w:default="1" w:styleId="TableNormal">

</xml_diff>